<commit_message>
Update about page in export
</commit_message>
<xml_diff>
--- a/web/test/files/export/export-casebook-no-annotations.docx
+++ b/web/test/files/export/export-casebook-no-annotations.docx
@@ -100,7 +100,7 @@
         </w:numPr>
       </w:pPr>
       <w:r>
-        <w:t xml:space="preserve">From author annotations</w:t>
+        <w:t xml:space="preserve">For author annotations</w:t>
       </w:r>
     </w:p>
     <w:p>
@@ -211,6 +211,28 @@
       </w:pPr>
       <w:r>
         <w:t xml:space="preserve">Resource Title</w:t>
+      </w:r>
+    </w:p>
+    <w:p>
+      <w:pPr>
+        <w:numPr>
+          <w:ilvl w:val="1"/>
+          <w:numId w:val="1004"/>
+        </w:numPr>
+      </w:pPr>
+      <w:r>
+        <w:t xml:space="preserve">Credit Title</w:t>
+      </w:r>
+    </w:p>
+    <w:p>
+      <w:pPr>
+        <w:numPr>
+          <w:ilvl w:val="1"/>
+          <w:numId w:val="1004"/>
+        </w:numPr>
+      </w:pPr>
+      <w:r>
+        <w:t xml:space="preserve">Credit Authors</w:t>
       </w:r>
     </w:p>
     <w:p>

</xml_diff>

<commit_message>
Fixup export TOC Titles
</commit_message>
<xml_diff>
--- a/web/test/files/export/export-casebook-no-annotations.docx
+++ b/web/test/files/export/export-casebook-no-annotations.docx
@@ -336,7 +336,7 @@
                 <w:noProof/>
               </w:rPr>
               <w:t>
-            nil
+            1 Ampersand &amp; Ampersand; a fish drawing &gt;&lt;&gt;
           </w:t>
             </w:r>
             <w:r>
@@ -406,7 +406,7 @@
                 <w:noProof/>
               </w:rPr>
               <w:t>
-            nil
+            1.1 Legal Doc 0
           </w:t>
             </w:r>
             <w:r>
@@ -476,7 +476,7 @@
                 <w:noProof/>
               </w:rPr>
               <w:t>
-            nil
+            1.2 Some TextBlock Name 0
           </w:t>
             </w:r>
             <w:r>
@@ -546,7 +546,7 @@
                 <w:noProof/>
               </w:rPr>
               <w:t>
-            nil
+            1.3 Some Link Name 0
           </w:t>
             </w:r>
             <w:r>

</xml_diff>

<commit_message>
fixing one more bug that omitted header text with link resources
</commit_message>
<xml_diff>
--- a/web/test/files/export/export-casebook-no-annotations.docx
+++ b/web/test/files/export/export-casebook-no-annotations.docx
@@ -495,14 +495,6 @@
     </w:p>
     <w:p>
       <w:pPr>
-        <w:pStyle w:val="NodeEnd"/>
-      </w:pPr>
-      <w:r>
-        <w:t xml:space="preserve"> </w:t>
-      </w:r>
-    </w:p>
-    <w:p>
-      <w:pPr>
         <w:pStyle w:val="NodeStart"/>
       </w:pPr>
       <w:r>
@@ -537,14 +529,6 @@
     </w:p>
     <w:p>
       <w:pPr>
-        <w:pStyle w:val="HeadEnd"/>
-      </w:pPr>
-      <w:r>
-        <w:t xml:space="preserve"> </w:t>
-      </w:r>
-    </w:p>
-    <w:p>
-      <w:pPr>
         <w:pStyle w:val="BodyText"/>
       </w:pPr>
       <w:r>
@@ -645,22 +629,6 @@
       </w:pPr>
       <w:r>
         <w:t xml:space="preserve">and so is this but this isn't</w:t>
-      </w:r>
-    </w:p>
-    <w:p>
-      <w:pPr>
-        <w:pStyle w:val="NodeEnd"/>
-      </w:pPr>
-      <w:r>
-        <w:t xml:space="preserve"> </w:t>
-      </w:r>
-    </w:p>
-    <w:p>
-      <w:pPr>
-        <w:pStyle w:val="NodeEnd"/>
-      </w:pPr>
-      <w:r>
-        <w:t xml:space="preserve"> </w:t>
       </w:r>
     </w:p>
     <w:p>
@@ -699,34 +667,10 @@
     </w:p>
     <w:p>
       <w:pPr>
-        <w:pStyle w:val="HeadEnd"/>
-      </w:pPr>
-      <w:r>
-        <w:t xml:space="preserve"> </w:t>
-      </w:r>
-    </w:p>
-    <w:p>
-      <w:pPr>
         <w:pStyle w:val="BodyText"/>
       </w:pPr>
       <w:r>
         <w:t xml:space="preserve">A textblock with a highlight.</w:t>
-      </w:r>
-    </w:p>
-    <w:p>
-      <w:pPr>
-        <w:pStyle w:val="NodeEnd"/>
-      </w:pPr>
-      <w:r>
-        <w:t xml:space="preserve"> </w:t>
-      </w:r>
-    </w:p>
-    <w:p>
-      <w:pPr>
-        <w:pStyle w:val="NodeEnd"/>
-      </w:pPr>
-      <w:r>
-        <w:t xml:space="preserve"> </w:t>
       </w:r>
     </w:p>
     <w:p>
@@ -787,14 +731,6 @@
     <w:p>
       <w:pPr>
         <w:pStyle w:val="HeadEnd"/>
-      </w:pPr>
-      <w:r>
-        <w:t xml:space="preserve"> </w:t>
-      </w:r>
-    </w:p>
-    <w:p>
-      <w:pPr>
-        <w:pStyle w:val="NodeEnd"/>
       </w:pPr>
       <w:r>
         <w:t xml:space="preserve"> </w:t>

</xml_diff>

<commit_message>
missed a couple of changes in that toc lua
</commit_message>
<xml_diff>
--- a/web/test/files/export/export-casebook-no-annotations.docx
+++ b/web/test/files/export/export-casebook-no-annotations.docx
@@ -167,6 +167,9 @@
         <w:p>
           <w:pPr>
             <w:pStyle w:val="TOC1"/>
+            <w:tabs>
+              <w:tab w:val="right" w:leader="dot" w:pos="9350"/>
+            </w:tabs>
             <w:rPr>
               <w:noProof/>
             </w:rPr>
@@ -174,8 +177,8 @@
           <w:hyperlink w:anchor="_auto_toc_1" w:history="1">
             <w:r>
               <w:rPr>
+                <w:rStyle w:val="Hyperlink"/>
                 <w:noProof/>
-                <w:iCs/>
               </w:rPr>
               <w:t>
             1 Ampersand &amp; Ampersand; a fish drawing &gt;&lt;&gt;
@@ -234,6 +237,9 @@
         <w:p>
           <w:pPr>
             <w:pStyle w:val="TOC2"/>
+            <w:tabs>
+              <w:tab w:val="right" w:leader="dot" w:pos="9350"/>
+            </w:tabs>
             <w:rPr>
               <w:noProof/>
             </w:rPr>
@@ -241,8 +247,8 @@
           <w:hyperlink w:anchor="_auto_toc_2" w:history="1">
             <w:r>
               <w:rPr>
+                <w:rStyle w:val="Hyperlink"/>
                 <w:noProof/>
-                <w:iCs/>
               </w:rPr>
               <w:t>
             1.1 Legal Doc 0
@@ -301,6 +307,9 @@
         <w:p>
           <w:pPr>
             <w:pStyle w:val="TOC2"/>
+            <w:tabs>
+              <w:tab w:val="right" w:leader="dot" w:pos="9350"/>
+            </w:tabs>
             <w:rPr>
               <w:noProof/>
             </w:rPr>
@@ -308,8 +317,8 @@
           <w:hyperlink w:anchor="_auto_toc_3" w:history="1">
             <w:r>
               <w:rPr>
+                <w:rStyle w:val="Hyperlink"/>
                 <w:noProof/>
-                <w:iCs/>
               </w:rPr>
               <w:t>
             1.2 Some TextBlock Name 0
@@ -368,6 +377,9 @@
         <w:p>
           <w:pPr>
             <w:pStyle w:val="TOC2"/>
+            <w:tabs>
+              <w:tab w:val="right" w:leader="dot" w:pos="9350"/>
+            </w:tabs>
             <w:rPr>
               <w:noProof/>
             </w:rPr>
@@ -375,8 +387,8 @@
           <w:hyperlink w:anchor="_auto_toc_4" w:history="1">
             <w:r>
               <w:rPr>
+                <w:rStyle w:val="Hyperlink"/>
                 <w:noProof/>
-                <w:iCs/>
               </w:rPr>
               <w:t>
             1.3 Some Link Name 0

</xml_diff>

<commit_message>
removed errant semicolon from export/node.html
</commit_message>
<xml_diff>
--- a/web/test/files/export/export-casebook-no-annotations.docx
+++ b/web/test/files/export/export-casebook-no-annotations.docx
@@ -557,7 +557,7 @@
         <w:pStyle w:val="NodeEnd"/>
       </w:pPr>
       <w:r>
-        <w:t xml:space="preserve"> ;</w:t>
+        <w:t xml:space="preserve"> </w:t>
       </w:r>
     </w:p>
     <w:p>
@@ -711,7 +711,7 @@
         <w:pStyle w:val="NodeEnd"/>
       </w:pPr>
       <w:r>
-        <w:t xml:space="preserve"> ;</w:t>
+        <w:t xml:space="preserve"> </w:t>
       </w:r>
     </w:p>
     <w:p>
@@ -769,7 +769,7 @@
         <w:pStyle w:val="NodeEnd"/>
       </w:pPr>
       <w:r>
-        <w:t xml:space="preserve"> ;</w:t>
+        <w:t xml:space="preserve"> </w:t>
       </w:r>
     </w:p>
     <w:p>
@@ -840,7 +840,7 @@
         <w:pStyle w:val="NodeEnd"/>
       </w:pPr>
       <w:r>
-        <w:t xml:space="preserve"> ;</w:t>
+        <w:t xml:space="preserve"> </w:t>
       </w:r>
     </w:p>
     <w:p>

</xml_diff>